<commit_message>
Solving some problems for homework
</commit_message>
<xml_diff>
--- a/01. C# Advanced/2017/05. CSharp-Advanced-Manual-String-Processing-Exercises.docx
+++ b/01. C# Advanced/2017/05. CSharp-Advanced-Manual-String-Processing-Exercises.docx
@@ -61,19 +61,7 @@
           <w:rPr>
             <w:rStyle w:val="Hyperlink"/>
           </w:rPr>
-          <w:t>Jud</w:t>
-        </w:r>
-        <w:r>
-          <w:rPr>
-            <w:rStyle w:val="Hyperlink"/>
-          </w:rPr>
-          <w:t>g</w:t>
-        </w:r>
-        <w:r>
-          <w:rPr>
-            <w:rStyle w:val="Hyperlink"/>
-          </w:rPr>
-          <w:t>e</w:t>
+          <w:t>Judge</w:t>
         </w:r>
       </w:hyperlink>
       <w:r>
@@ -105,12 +93,7 @@
         <w:t xml:space="preserve"> from the console</w:t>
       </w:r>
       <w:r>
-        <w:t>, reverses it and pri</w:t>
-      </w:r>
-      <w:bookmarkStart w:id="0" w:name="_GoBack"/>
-      <w:bookmarkEnd w:id="0"/>
-      <w:r>
-        <w:t xml:space="preserve">nts the result </w:t>
+        <w:t xml:space="preserve">, reverses it and prints the result </w:t>
       </w:r>
       <w:r>
         <w:t xml:space="preserve">back </w:t>
@@ -2620,7 +2603,6 @@
                 <w:b/>
                 <w:noProof/>
               </w:rPr>
-              <w:lastRenderedPageBreak/>
               <w:t>ababa</w:t>
             </w:r>
             <w:r>
@@ -3221,10 +3203,14 @@
         <w:ind w:left="0" w:firstLine="0"/>
         <w:jc w:val="both"/>
       </w:pPr>
+      <w:bookmarkStart w:id="0" w:name="OLE_LINK1"/>
+      <w:bookmarkStart w:id="1" w:name="OLE_LINK2"/>
       <w:r>
         <w:t>Multiply big number</w:t>
       </w:r>
     </w:p>
+    <w:bookmarkEnd w:id="0"/>
+    <w:bookmarkEnd w:id="1"/>
     <w:p>
       <w:pPr>
         <w:jc w:val="both"/>
@@ -3627,8 +3613,10 @@
               <w:rPr>
                 <w:rFonts w:ascii="Consolas" w:hAnsi="Consolas" w:cs="Consolas"/>
               </w:rPr>
-              <w:t>934573817465075391826664309019448</w:t>
-            </w:r>
+              <w:t>3695388955727932769851328408</w:t>
+            </w:r>
+            <w:bookmarkStart w:id="2" w:name="_GoBack"/>
+            <w:bookmarkEnd w:id="2"/>
           </w:p>
         </w:tc>
       </w:tr>
@@ -9662,7 +9650,7 @@
                   <w:rPr>
                     <w:noProof/>
                   </w:rPr>
-                  <w:t>1</w:t>
+                  <w:t>4</w:t>
                 </w:r>
                 <w:r>
                   <w:fldChar w:fldCharType="end"/>
@@ -13141,7 +13129,7 @@
 </file>
 
 <file path=customXml/itemProps1.xml><?xml version="1.0" encoding="utf-8"?>
-<ds:datastoreItem xmlns:ds="http://schemas.openxmlformats.org/officeDocument/2006/customXml" ds:itemID="{F757085E-B1DC-4051-8A36-E8132CBF5631}">
+<ds:datastoreItem xmlns:ds="http://schemas.openxmlformats.org/officeDocument/2006/customXml" ds:itemID="{4201669F-0E43-47D4-8759-68BC089A9743}">
   <ds:schemaRefs>
     <ds:schemaRef ds:uri="http://schemas.openxmlformats.org/officeDocument/2006/bibliography"/>
   </ds:schemaRefs>

</xml_diff>